<commit_message>
Agrego form login y registry
</commit_message>
<xml_diff>
--- a/Resumen.docx
+++ b/Resumen.docx
@@ -121,6 +121,154 @@
         <w:rPr>
           <w:lang w:val="es-ES"/>
         </w:rPr>
+        <w:t>Pip</w:t>
+      </w:r>
+      <w:proofErr w:type="spellEnd"/>
+      <w:r>
+        <w:rPr>
+          <w:lang w:val="es-ES"/>
+        </w:rPr>
+        <w:t xml:space="preserve"> </w:t>
+      </w:r>
+      <w:proofErr w:type="spellStart"/>
+      <w:r>
+        <w:rPr>
+          <w:lang w:val="es-ES"/>
+        </w:rPr>
+        <w:t>install</w:t>
+      </w:r>
+      <w:proofErr w:type="spellEnd"/>
+      <w:r>
+        <w:rPr>
+          <w:lang w:val="es-ES"/>
+        </w:rPr>
+        <w:t xml:space="preserve"> </w:t>
+      </w:r>
+      <w:proofErr w:type="spellStart"/>
+      <w:r>
+        <w:rPr>
+          <w:lang w:val="es-ES"/>
+        </w:rPr>
+        <w:t>django</w:t>
+      </w:r>
+      <w:proofErr w:type="spellEnd"/>
+    </w:p>
+    <w:p>
+      <w:pPr>
+        <w:rPr>
+          <w:lang w:val="es-ES"/>
+        </w:rPr>
+      </w:pPr>
+      <w:proofErr w:type="spellStart"/>
+      <w:r>
+        <w:rPr>
+          <w:lang w:val="es-ES"/>
+        </w:rPr>
+        <w:t>Pip</w:t>
+      </w:r>
+      <w:proofErr w:type="spellEnd"/>
+      <w:r>
+        <w:rPr>
+          <w:lang w:val="es-ES"/>
+        </w:rPr>
+        <w:t xml:space="preserve"> </w:t>
+      </w:r>
+      <w:proofErr w:type="spellStart"/>
+      <w:r>
+        <w:rPr>
+          <w:lang w:val="es-ES"/>
+        </w:rPr>
+        <w:t>install</w:t>
+      </w:r>
+      <w:proofErr w:type="spellEnd"/>
+      <w:r>
+        <w:rPr>
+          <w:lang w:val="es-ES"/>
+        </w:rPr>
+        <w:t xml:space="preserve"> </w:t>
+      </w:r>
+      <w:proofErr w:type="spellStart"/>
+      <w:r>
+        <w:rPr>
+          <w:lang w:val="es-ES"/>
+        </w:rPr>
+        <w:t>djangorestframework</w:t>
+      </w:r>
+      <w:proofErr w:type="spellEnd"/>
+    </w:p>
+    <w:p>
+      <w:pPr>
+        <w:tabs>
+          <w:tab w:val="left" w:pos="916"/>
+          <w:tab w:val="left" w:pos="1832"/>
+          <w:tab w:val="left" w:pos="2748"/>
+          <w:tab w:val="left" w:pos="3664"/>
+          <w:tab w:val="left" w:pos="4580"/>
+          <w:tab w:val="left" w:pos="5496"/>
+          <w:tab w:val="left" w:pos="6412"/>
+          <w:tab w:val="left" w:pos="7328"/>
+          <w:tab w:val="left" w:pos="8244"/>
+          <w:tab w:val="left" w:pos="9160"/>
+          <w:tab w:val="left" w:pos="10076"/>
+          <w:tab w:val="left" w:pos="10992"/>
+          <w:tab w:val="left" w:pos="11908"/>
+          <w:tab w:val="left" w:pos="12824"/>
+          <w:tab w:val="left" w:pos="13740"/>
+          <w:tab w:val="left" w:pos="14656"/>
+        </w:tabs>
+        <w:spacing w:after="0" w:line="240" w:lineRule="auto"/>
+        <w:textAlignment w:val="baseline"/>
+        <w:rPr>
+          <w:rFonts w:eastAsia="Times New Roman" w:cstheme="minorHAnsi"/>
+          <w:lang w:val="en-US" w:eastAsia="es-ES"/>
+        </w:rPr>
+      </w:pPr>
+      <w:r>
+        <w:rPr>
+          <w:rFonts w:eastAsia="Times New Roman" w:cstheme="minorHAnsi"/>
+          <w:bdr w:val="none" w:sz="0" w:space="0" w:color="auto" w:frame="1"/>
+          <w:lang w:val="en-US" w:eastAsia="es-ES"/>
+        </w:rPr>
+        <w:t xml:space="preserve">pip install --only-binary :all: </w:t>
+      </w:r>
+      <w:proofErr w:type="spellStart"/>
+      <w:r>
+        <w:rPr>
+          <w:rFonts w:eastAsia="Times New Roman" w:cstheme="minorHAnsi"/>
+          <w:bdr w:val="none" w:sz="0" w:space="0" w:color="auto" w:frame="1"/>
+          <w:lang w:val="en-US" w:eastAsia="es-ES"/>
+        </w:rPr>
+        <w:t>mysqlclient</w:t>
+      </w:r>
+      <w:proofErr w:type="spellEnd"/>
+    </w:p>
+    <w:p>
+      <w:pPr>
+        <w:rPr>
+          <w:lang w:val="en-US"/>
+        </w:rPr>
+      </w:pPr>
+    </w:p>
+    <w:p>
+      <w:pPr>
+        <w:rPr>
+          <w:b/>
+          <w:bCs/>
+          <w:lang w:val="en-US"/>
+        </w:rPr>
+      </w:pPr>
+    </w:p>
+    <w:p>
+      <w:pPr>
+        <w:rPr>
+          <w:lang w:val="es-ES"/>
+        </w:rPr>
+      </w:pPr>
+      <w:proofErr w:type="spellStart"/>
+      <w:r>
+        <w:rPr>
+          <w:lang w:val="es-ES"/>
+        </w:rPr>
         <w:t>django-admin</w:t>
       </w:r>
       <w:proofErr w:type="spellEnd"/>
@@ -283,15 +431,7 @@
       </w:r>
       <w:proofErr w:type="spellEnd"/>
       <w:r>
-        <w:t xml:space="preserve"> &lt;nombre de la </w:t>
-      </w:r>
-      <w:proofErr w:type="gramStart"/>
-      <w:r>
-        <w:t>app</w:t>
-      </w:r>
-      <w:proofErr w:type="gramEnd"/>
-      <w:r>
-        <w:t>&gt;</w:t>
+        <w:t xml:space="preserve"> &lt;nombre de la app&gt;</w:t>
       </w:r>
       <w:r>
         <w:tab/>
@@ -313,15 +453,7 @@
       </w:r>
       <w:r>
         <w:tab/>
-        <w:t xml:space="preserve">Las </w:t>
-      </w:r>
-      <w:proofErr w:type="gramStart"/>
-      <w:r>
-        <w:t>apps</w:t>
-      </w:r>
-      <w:proofErr w:type="gramEnd"/>
-      <w:r>
-        <w:t xml:space="preserve"> dividen el proyecto</w:t>
+        <w:t>Las apps dividen el proyecto</w:t>
       </w:r>
       <w:r>
         <w:tab/>
@@ -755,16 +887,11 @@
         <w:tab/>
       </w:r>
       <w:proofErr w:type="spellStart"/>
-      <w:proofErr w:type="gramStart"/>
       <w:r>
         <w:t>a</w:t>
       </w:r>
       <w:r>
-        <w:t>dmin.site</w:t>
-      </w:r>
-      <w:proofErr w:type="gramEnd"/>
-      <w:r>
-        <w:t>.register</w:t>
+        <w:t>dmin.site.register</w:t>
       </w:r>
       <w:proofErr w:type="spellEnd"/>
       <w:r>
@@ -793,14 +920,9 @@
       </w:r>
       <w:proofErr w:type="spellStart"/>
       <w:r>
-        <w:t>rest_</w:t>
-      </w:r>
-      <w:proofErr w:type="gramStart"/>
-      <w:r>
-        <w:t>framework.views</w:t>
-      </w:r>
-      <w:proofErr w:type="spellEnd"/>
-      <w:proofErr w:type="gramEnd"/>
+        <w:t>rest_framework.views</w:t>
+      </w:r>
+      <w:proofErr w:type="spellEnd"/>
       <w:r>
         <w:t>)</w:t>
       </w:r>
@@ -1055,17 +1177,9 @@
         <w:rPr>
           <w:lang w:val="es-ES"/>
         </w:rPr>
-        <w:t>rest_</w:t>
-      </w:r>
-      <w:proofErr w:type="gramStart"/>
-      <w:r>
-        <w:rPr>
-          <w:lang w:val="es-ES"/>
-        </w:rPr>
-        <w:t>framework.response</w:t>
-      </w:r>
-      <w:proofErr w:type="spellEnd"/>
-      <w:proofErr w:type="gramEnd"/>
+        <w:t>rest_framework.response</w:t>
+      </w:r>
+      <w:proofErr w:type="spellEnd"/>
       <w:r>
         <w:rPr>
           <w:lang w:val="es-ES"/>
@@ -1487,23 +1601,264 @@
           <w:szCs w:val="24"/>
         </w:rPr>
         <w:tab/>
-        <w:t xml:space="preserve">iniciar el </w:t>
-      </w:r>
-      <w:proofErr w:type="gramStart"/>
-      <w:r>
-        <w:rPr>
-          <w:sz w:val="24"/>
-          <w:szCs w:val="24"/>
-        </w:rPr>
-        <w:t>server</w:t>
-      </w:r>
-      <w:proofErr w:type="gramEnd"/>
-    </w:p>
-    <w:p>
-      <w:pPr>
-        <w:rPr>
-          <w:sz w:val="24"/>
-          <w:szCs w:val="24"/>
+        <w:t>iniciar el server</w:t>
+      </w:r>
+    </w:p>
+    <w:p>
+      <w:pPr>
+        <w:rPr>
+          <w:sz w:val="24"/>
+          <w:szCs w:val="24"/>
+          <w:lang w:val="es-ES"/>
+        </w:rPr>
+      </w:pPr>
+      <w:proofErr w:type="spellStart"/>
+      <w:r>
+        <w:rPr>
+          <w:sz w:val="24"/>
+          <w:szCs w:val="24"/>
+          <w:lang w:val="es-ES"/>
+        </w:rPr>
+        <w:t>Np</w:t>
+      </w:r>
+      <w:r>
+        <w:rPr>
+          <w:sz w:val="24"/>
+          <w:szCs w:val="24"/>
+          <w:lang w:val="es-ES"/>
+        </w:rPr>
+        <w:t>x</w:t>
+      </w:r>
+      <w:proofErr w:type="spellEnd"/>
+      <w:r>
+        <w:rPr>
+          <w:sz w:val="24"/>
+          <w:szCs w:val="24"/>
+          <w:lang w:val="es-ES"/>
+        </w:rPr>
+        <w:t xml:space="preserve"> </w:t>
+      </w:r>
+      <w:proofErr w:type="spellStart"/>
+      <w:r>
+        <w:rPr>
+          <w:sz w:val="24"/>
+          <w:szCs w:val="24"/>
+          <w:lang w:val="es-ES"/>
+        </w:rPr>
+        <w:t>cr</w:t>
+      </w:r>
+      <w:r>
+        <w:rPr>
+          <w:sz w:val="24"/>
+          <w:szCs w:val="24"/>
+          <w:lang w:val="es-ES"/>
+        </w:rPr>
+        <w:t>e</w:t>
+      </w:r>
+      <w:r>
+        <w:rPr>
+          <w:sz w:val="24"/>
+          <w:szCs w:val="24"/>
+          <w:lang w:val="es-ES"/>
+        </w:rPr>
+        <w:t>ate</w:t>
+      </w:r>
+      <w:proofErr w:type="spellEnd"/>
+      <w:r>
+        <w:rPr>
+          <w:sz w:val="24"/>
+          <w:szCs w:val="24"/>
+          <w:lang w:val="es-ES"/>
+        </w:rPr>
+        <w:t>-</w:t>
+      </w:r>
+      <w:proofErr w:type="spellStart"/>
+      <w:r>
+        <w:rPr>
+          <w:sz w:val="24"/>
+          <w:szCs w:val="24"/>
+          <w:lang w:val="es-ES"/>
+        </w:rPr>
+        <w:t>react</w:t>
+      </w:r>
+      <w:proofErr w:type="spellEnd"/>
+      <w:r>
+        <w:rPr>
+          <w:sz w:val="24"/>
+          <w:szCs w:val="24"/>
+          <w:lang w:val="es-ES"/>
+        </w:rPr>
+        <w:t>-app &lt;nombre&gt;</w:t>
+      </w:r>
+      <w:r>
+        <w:rPr>
+          <w:sz w:val="24"/>
+          <w:szCs w:val="24"/>
+          <w:lang w:val="es-ES"/>
+        </w:rPr>
+        <w:tab/>
+      </w:r>
+      <w:r>
+        <w:rPr>
+          <w:sz w:val="24"/>
+          <w:szCs w:val="24"/>
+          <w:lang w:val="es-ES"/>
+        </w:rPr>
+        <w:tab/>
+      </w:r>
+      <w:r>
+        <w:rPr>
+          <w:sz w:val="24"/>
+          <w:szCs w:val="24"/>
+          <w:lang w:val="es-ES"/>
+        </w:rPr>
+        <w:tab/>
+        <w:t>crear</w:t>
+      </w:r>
+      <w:r>
+        <w:rPr>
+          <w:sz w:val="24"/>
+          <w:szCs w:val="24"/>
+          <w:lang w:val="es-ES"/>
+        </w:rPr>
+        <w:t xml:space="preserve"> la app</w:t>
+      </w:r>
+    </w:p>
+    <w:p>
+      <w:pPr>
+        <w:rPr>
+          <w:sz w:val="24"/>
+          <w:szCs w:val="24"/>
+          <w:lang w:val="es-ES"/>
+        </w:rPr>
+      </w:pPr>
+    </w:p>
+    <w:p>
+      <w:pPr>
+        <w:pStyle w:val="HTMLconformatoprevio"/>
+        <w:spacing w:before="240" w:after="240"/>
+        <w:rPr>
+          <w:color w:val="000000"/>
+          <w:lang w:val="en-US"/>
+        </w:rPr>
+      </w:pPr>
+      <w:proofErr w:type="spellStart"/>
+      <w:r>
+        <w:rPr>
+          <w:rStyle w:val="CdigoHTML"/>
+          <w:color w:val="000000"/>
+          <w:lang w:val="en-US"/>
+        </w:rPr>
+        <w:t>npm</w:t>
+      </w:r>
+      <w:proofErr w:type="spellEnd"/>
+      <w:r>
+        <w:rPr>
+          <w:rStyle w:val="CdigoHTML"/>
+          <w:color w:val="000000"/>
+          <w:lang w:val="en-US"/>
+        </w:rPr>
+        <w:t xml:space="preserve"> </w:t>
+      </w:r>
+      <w:proofErr w:type="spellStart"/>
+      <w:r>
+        <w:rPr>
+          <w:rStyle w:val="CdigoHTML"/>
+          <w:color w:val="000000"/>
+          <w:lang w:val="en-US"/>
+        </w:rPr>
+        <w:t>i</w:t>
+      </w:r>
+      <w:proofErr w:type="spellEnd"/>
+      <w:r>
+        <w:rPr>
+          <w:rStyle w:val="CdigoHTML"/>
+          <w:color w:val="000000"/>
+          <w:lang w:val="en-US"/>
+        </w:rPr>
+        <w:t xml:space="preserve"> --save react-select</w:t>
+      </w:r>
+    </w:p>
+    <w:p>
+      <w:pPr>
+        <w:rPr>
+          <w:sz w:val="24"/>
+          <w:szCs w:val="24"/>
+          <w:lang w:val="en-US"/>
+        </w:rPr>
+      </w:pPr>
+      <w:proofErr w:type="spellStart"/>
+      <w:r>
+        <w:rPr>
+          <w:rFonts w:ascii="Fira Mono" w:hAnsi="Fira Mono"/>
+          <w:sz w:val="21"/>
+          <w:szCs w:val="21"/>
+          <w:shd w:val="clear" w:color="auto" w:fill="DBFFDB"/>
+          <w:lang w:val="en-US"/>
+        </w:rPr>
+        <w:t>npm</w:t>
+      </w:r>
+      <w:proofErr w:type="spellEnd"/>
+      <w:r>
+        <w:rPr>
+          <w:rFonts w:ascii="Fira Mono" w:hAnsi="Fira Mono"/>
+          <w:sz w:val="21"/>
+          <w:szCs w:val="21"/>
+          <w:shd w:val="clear" w:color="auto" w:fill="DBFFDB"/>
+          <w:lang w:val="en-US"/>
+        </w:rPr>
+        <w:t xml:space="preserve"> </w:t>
+      </w:r>
+      <w:proofErr w:type="spellStart"/>
+      <w:r>
+        <w:rPr>
+          <w:rFonts w:ascii="Fira Mono" w:hAnsi="Fira Mono"/>
+          <w:sz w:val="21"/>
+          <w:szCs w:val="21"/>
+          <w:shd w:val="clear" w:color="auto" w:fill="DBFFDB"/>
+          <w:lang w:val="en-US"/>
+        </w:rPr>
+        <w:t>i</w:t>
+      </w:r>
+      <w:proofErr w:type="spellEnd"/>
+      <w:r>
+        <w:rPr>
+          <w:rFonts w:ascii="Fira Mono" w:hAnsi="Fira Mono"/>
+          <w:sz w:val="21"/>
+          <w:szCs w:val="21"/>
+          <w:shd w:val="clear" w:color="auto" w:fill="DBFFDB"/>
+          <w:lang w:val="en-US"/>
+        </w:rPr>
+        <w:t> react-router-</w:t>
+      </w:r>
+      <w:proofErr w:type="spellStart"/>
+      <w:r>
+        <w:rPr>
+          <w:rFonts w:ascii="Fira Mono" w:hAnsi="Fira Mono"/>
+          <w:sz w:val="21"/>
+          <w:szCs w:val="21"/>
+          <w:shd w:val="clear" w:color="auto" w:fill="DBFFDB"/>
+          <w:lang w:val="en-US"/>
+        </w:rPr>
+        <w:t>dom</w:t>
+      </w:r>
+      <w:proofErr w:type="spellEnd"/>
+    </w:p>
+    <w:p>
+      <w:pPr>
+        <w:rPr>
+          <w:sz w:val="24"/>
+          <w:szCs w:val="24"/>
+          <w:lang w:val="en-US"/>
+        </w:rPr>
+      </w:pPr>
+    </w:p>
+    <w:p>
+      <w:pPr>
+        <w:rPr>
+          <w:sz w:val="24"/>
+          <w:szCs w:val="24"/>
+          <w:lang w:val="en-US"/>
         </w:rPr>
       </w:pPr>
     </w:p>
@@ -2074,6 +2429,69 @@
       <w:contextualSpacing/>
     </w:pPr>
   </w:style>
+  <w:style w:type="paragraph" w:styleId="HTMLconformatoprevio">
+    <w:name w:val="HTML Preformatted"/>
+    <w:basedOn w:val="Normal"/>
+    <w:link w:val="HTMLconformatoprevioCar"/>
+    <w:uiPriority w:val="99"/>
+    <w:semiHidden/>
+    <w:unhideWhenUsed/>
+    <w:rsid w:val="005A6FAD"/>
+    <w:pPr>
+      <w:tabs>
+        <w:tab w:val="left" w:pos="916"/>
+        <w:tab w:val="left" w:pos="1832"/>
+        <w:tab w:val="left" w:pos="2748"/>
+        <w:tab w:val="left" w:pos="3664"/>
+        <w:tab w:val="left" w:pos="4580"/>
+        <w:tab w:val="left" w:pos="5496"/>
+        <w:tab w:val="left" w:pos="6412"/>
+        <w:tab w:val="left" w:pos="7328"/>
+        <w:tab w:val="left" w:pos="8244"/>
+        <w:tab w:val="left" w:pos="9160"/>
+        <w:tab w:val="left" w:pos="10076"/>
+        <w:tab w:val="left" w:pos="10992"/>
+        <w:tab w:val="left" w:pos="11908"/>
+        <w:tab w:val="left" w:pos="12824"/>
+        <w:tab w:val="left" w:pos="13740"/>
+        <w:tab w:val="left" w:pos="14656"/>
+      </w:tabs>
+      <w:spacing w:after="0" w:line="240" w:lineRule="auto"/>
+    </w:pPr>
+    <w:rPr>
+      <w:rFonts w:ascii="Courier New" w:eastAsia="Times New Roman" w:hAnsi="Courier New" w:cs="Courier New"/>
+      <w:sz w:val="20"/>
+      <w:szCs w:val="20"/>
+      <w:lang w:val="es-ES" w:eastAsia="es-ES"/>
+    </w:rPr>
+  </w:style>
+  <w:style w:type="character" w:customStyle="1" w:styleId="HTMLconformatoprevioCar">
+    <w:name w:val="HTML con formato previo Car"/>
+    <w:basedOn w:val="Fuentedeprrafopredeter"/>
+    <w:link w:val="HTMLconformatoprevio"/>
+    <w:uiPriority w:val="99"/>
+    <w:semiHidden/>
+    <w:rsid w:val="005A6FAD"/>
+    <w:rPr>
+      <w:rFonts w:ascii="Courier New" w:eastAsia="Times New Roman" w:hAnsi="Courier New" w:cs="Courier New"/>
+      <w:sz w:val="20"/>
+      <w:szCs w:val="20"/>
+      <w:lang w:val="es-ES" w:eastAsia="es-ES"/>
+    </w:rPr>
+  </w:style>
+  <w:style w:type="character" w:styleId="CdigoHTML">
+    <w:name w:val="HTML Code"/>
+    <w:basedOn w:val="Fuentedeprrafopredeter"/>
+    <w:uiPriority w:val="99"/>
+    <w:semiHidden/>
+    <w:unhideWhenUsed/>
+    <w:rsid w:val="005A6FAD"/>
+    <w:rPr>
+      <w:rFonts w:ascii="Courier New" w:eastAsia="Times New Roman" w:hAnsi="Courier New" w:cs="Courier New"/>
+      <w:sz w:val="20"/>
+      <w:szCs w:val="20"/>
+    </w:rPr>
+  </w:style>
 </w:styles>
 </file>
 

</xml_diff>

<commit_message>
Agrego post de usuario
</commit_message>
<xml_diff>
--- a/Resumen.docx
+++ b/Resumen.docx
@@ -113,41 +113,19 @@
     <w:p>
       <w:pPr>
         <w:rPr>
-          <w:lang w:val="es-ES"/>
-        </w:rPr>
-      </w:pPr>
-      <w:proofErr w:type="spellStart"/>
-      <w:r>
-        <w:rPr>
-          <w:lang w:val="es-ES"/>
-        </w:rPr>
-        <w:t>Pip</w:t>
-      </w:r>
-      <w:proofErr w:type="spellEnd"/>
-      <w:r>
-        <w:rPr>
-          <w:lang w:val="es-ES"/>
-        </w:rPr>
-        <w:t xml:space="preserve"> </w:t>
-      </w:r>
-      <w:proofErr w:type="spellStart"/>
-      <w:r>
-        <w:rPr>
-          <w:lang w:val="es-ES"/>
-        </w:rPr>
-        <w:t>install</w:t>
-      </w:r>
-      <w:proofErr w:type="spellEnd"/>
-      <w:r>
-        <w:rPr>
-          <w:lang w:val="es-ES"/>
-        </w:rPr>
-        <w:t xml:space="preserve"> </w:t>
-      </w:r>
-      <w:proofErr w:type="spellStart"/>
-      <w:r>
-        <w:rPr>
-          <w:lang w:val="es-ES"/>
+          <w:lang w:val="en-US"/>
+        </w:rPr>
+      </w:pPr>
+      <w:r>
+        <w:rPr>
+          <w:lang w:val="en-US"/>
+        </w:rPr>
+        <w:t xml:space="preserve">Pip install </w:t>
+      </w:r>
+      <w:proofErr w:type="spellStart"/>
+      <w:r>
+        <w:rPr>
+          <w:lang w:val="en-US"/>
         </w:rPr>
         <w:t>django</w:t>
       </w:r>
@@ -156,41 +134,19 @@
     <w:p>
       <w:pPr>
         <w:rPr>
-          <w:lang w:val="es-ES"/>
-        </w:rPr>
-      </w:pPr>
-      <w:proofErr w:type="spellStart"/>
-      <w:r>
-        <w:rPr>
-          <w:lang w:val="es-ES"/>
-        </w:rPr>
-        <w:t>Pip</w:t>
-      </w:r>
-      <w:proofErr w:type="spellEnd"/>
-      <w:r>
-        <w:rPr>
-          <w:lang w:val="es-ES"/>
-        </w:rPr>
-        <w:t xml:space="preserve"> </w:t>
-      </w:r>
-      <w:proofErr w:type="spellStart"/>
-      <w:r>
-        <w:rPr>
-          <w:lang w:val="es-ES"/>
-        </w:rPr>
-        <w:t>install</w:t>
-      </w:r>
-      <w:proofErr w:type="spellEnd"/>
-      <w:r>
-        <w:rPr>
-          <w:lang w:val="es-ES"/>
-        </w:rPr>
-        <w:t xml:space="preserve"> </w:t>
-      </w:r>
-      <w:proofErr w:type="spellStart"/>
-      <w:r>
-        <w:rPr>
-          <w:lang w:val="es-ES"/>
+          <w:lang w:val="en-US"/>
+        </w:rPr>
+      </w:pPr>
+      <w:r>
+        <w:rPr>
+          <w:lang w:val="en-US"/>
+        </w:rPr>
+        <w:t xml:space="preserve">Pip install </w:t>
+      </w:r>
+      <w:proofErr w:type="spellStart"/>
+      <w:r>
+        <w:rPr>
+          <w:lang w:val="en-US"/>
         </w:rPr>
         <w:t>djangorestframework</w:t>
       </w:r>
@@ -229,15 +185,33 @@
           <w:bdr w:val="none" w:sz="0" w:space="0" w:color="auto" w:frame="1"/>
           <w:lang w:val="en-US" w:eastAsia="es-ES"/>
         </w:rPr>
-        <w:t xml:space="preserve">pip install --only-binary :all: </w:t>
-      </w:r>
-      <w:proofErr w:type="spellStart"/>
+        <w:t>pip install --only-</w:t>
+      </w:r>
+      <w:proofErr w:type="gramStart"/>
       <w:r>
         <w:rPr>
           <w:rFonts w:eastAsia="Times New Roman" w:cstheme="minorHAnsi"/>
           <w:bdr w:val="none" w:sz="0" w:space="0" w:color="auto" w:frame="1"/>
           <w:lang w:val="en-US" w:eastAsia="es-ES"/>
         </w:rPr>
+        <w:t>binary :all</w:t>
+      </w:r>
+      <w:proofErr w:type="gramEnd"/>
+      <w:r>
+        <w:rPr>
+          <w:rFonts w:eastAsia="Times New Roman" w:cstheme="minorHAnsi"/>
+          <w:bdr w:val="none" w:sz="0" w:space="0" w:color="auto" w:frame="1"/>
+          <w:lang w:val="en-US" w:eastAsia="es-ES"/>
+        </w:rPr>
+        <w:t xml:space="preserve">: </w:t>
+      </w:r>
+      <w:proofErr w:type="spellStart"/>
+      <w:r>
+        <w:rPr>
+          <w:rFonts w:eastAsia="Times New Roman" w:cstheme="minorHAnsi"/>
+          <w:bdr w:val="none" w:sz="0" w:space="0" w:color="auto" w:frame="1"/>
+          <w:lang w:val="en-US" w:eastAsia="es-ES"/>
+        </w:rPr>
         <w:t>mysqlclient</w:t>
       </w:r>
       <w:proofErr w:type="spellEnd"/>
@@ -423,18 +397,32 @@
     </w:p>
     <w:p>
       <w:r>
-        <w:t xml:space="preserve">Manage.py </w:t>
-      </w:r>
-      <w:proofErr w:type="spellStart"/>
-      <w:r>
-        <w:t>startapp</w:t>
-      </w:r>
-      <w:proofErr w:type="spellEnd"/>
-      <w:r>
-        <w:t xml:space="preserve"> &lt;nombre de la app&gt;</w:t>
-      </w:r>
-      <w:r>
-        <w:tab/>
+        <w:t xml:space="preserve">Python </w:t>
+      </w:r>
+      <w:r>
+        <w:t>m</w:t>
+      </w:r>
+      <w:r>
+        <w:t>anage.py</w:t>
+      </w:r>
+      <w:r>
+        <w:t xml:space="preserve"> s</w:t>
+      </w:r>
+      <w:proofErr w:type="spellStart"/>
+      <w:r>
+        <w:t>tartapp</w:t>
+      </w:r>
+      <w:proofErr w:type="spellEnd"/>
+      <w:r>
+        <w:t xml:space="preserve"> &lt;nombre de la </w:t>
+      </w:r>
+      <w:proofErr w:type="gramStart"/>
+      <w:r>
+        <w:t>app</w:t>
+      </w:r>
+      <w:proofErr w:type="gramEnd"/>
+      <w:r>
+        <w:t>&gt;</w:t>
       </w:r>
       <w:r>
         <w:tab/>
@@ -453,7 +441,15 @@
       </w:r>
       <w:r>
         <w:tab/>
-        <w:t>Las apps dividen el proyecto</w:t>
+        <w:t xml:space="preserve">Las </w:t>
+      </w:r>
+      <w:proofErr w:type="gramStart"/>
+      <w:r>
+        <w:t>apps</w:t>
+      </w:r>
+      <w:proofErr w:type="gramEnd"/>
+      <w:r>
+        <w:t xml:space="preserve"> dividen el proyecto</w:t>
       </w:r>
       <w:r>
         <w:tab/>
@@ -887,11 +883,16 @@
         <w:tab/>
       </w:r>
       <w:proofErr w:type="spellStart"/>
+      <w:proofErr w:type="gramStart"/>
       <w:r>
         <w:t>a</w:t>
       </w:r>
       <w:r>
-        <w:t>dmin.site.register</w:t>
+        <w:t>dmin.site</w:t>
+      </w:r>
+      <w:proofErr w:type="gramEnd"/>
+      <w:r>
+        <w:t>.register</w:t>
       </w:r>
       <w:proofErr w:type="spellEnd"/>
       <w:r>
@@ -920,9 +921,14 @@
       </w:r>
       <w:proofErr w:type="spellStart"/>
       <w:r>
-        <w:t>rest_framework.views</w:t>
-      </w:r>
-      <w:proofErr w:type="spellEnd"/>
+        <w:t>rest_</w:t>
+      </w:r>
+      <w:proofErr w:type="gramStart"/>
+      <w:r>
+        <w:t>framework.views</w:t>
+      </w:r>
+      <w:proofErr w:type="spellEnd"/>
+      <w:proofErr w:type="gramEnd"/>
       <w:r>
         <w:t>)</w:t>
       </w:r>
@@ -1177,9 +1183,17 @@
         <w:rPr>
           <w:lang w:val="es-ES"/>
         </w:rPr>
-        <w:t>rest_framework.response</w:t>
-      </w:r>
-      <w:proofErr w:type="spellEnd"/>
+        <w:t>rest_</w:t>
+      </w:r>
+      <w:proofErr w:type="gramStart"/>
+      <w:r>
+        <w:rPr>
+          <w:lang w:val="es-ES"/>
+        </w:rPr>
+        <w:t>framework.response</w:t>
+      </w:r>
+      <w:proofErr w:type="spellEnd"/>
+      <w:proofErr w:type="gramEnd"/>
       <w:r>
         <w:rPr>
           <w:lang w:val="es-ES"/>
@@ -1509,6 +1523,7 @@
           <w:bCs/>
           <w:sz w:val="28"/>
           <w:szCs w:val="28"/>
+          <w:lang w:val="en-US"/>
         </w:rPr>
       </w:pPr>
       <w:r>
@@ -1517,6 +1532,7 @@
           <w:bCs/>
           <w:sz w:val="28"/>
           <w:szCs w:val="28"/>
+          <w:lang w:val="en-US"/>
         </w:rPr>
         <w:t>REACT</w:t>
       </w:r>
@@ -1526,13 +1542,15 @@
         <w:rPr>
           <w:sz w:val="24"/>
           <w:szCs w:val="24"/>
-        </w:rPr>
-      </w:pPr>
-      <w:proofErr w:type="spellStart"/>
-      <w:r>
-        <w:rPr>
-          <w:sz w:val="24"/>
-          <w:szCs w:val="24"/>
+          <w:lang w:val="en-US"/>
+        </w:rPr>
+      </w:pPr>
+      <w:proofErr w:type="spellStart"/>
+      <w:r>
+        <w:rPr>
+          <w:sz w:val="24"/>
+          <w:szCs w:val="24"/>
+          <w:lang w:val="en-US"/>
         </w:rPr>
         <w:t>Npm</w:t>
       </w:r>
@@ -1541,6 +1559,73 @@
         <w:rPr>
           <w:sz w:val="24"/>
           <w:szCs w:val="24"/>
+          <w:lang w:val="en-US"/>
+        </w:rPr>
+        <w:t xml:space="preserve"> start </w:t>
+      </w:r>
+      <w:r>
+        <w:rPr>
+          <w:sz w:val="24"/>
+          <w:szCs w:val="24"/>
+          <w:lang w:val="en-US"/>
+        </w:rPr>
+        <w:tab/>
+      </w:r>
+      <w:r>
+        <w:rPr>
+          <w:sz w:val="24"/>
+          <w:szCs w:val="24"/>
+          <w:lang w:val="en-US"/>
+        </w:rPr>
+        <w:tab/>
+      </w:r>
+      <w:r>
+        <w:rPr>
+          <w:sz w:val="24"/>
+          <w:szCs w:val="24"/>
+          <w:lang w:val="en-US"/>
+        </w:rPr>
+        <w:tab/>
+      </w:r>
+      <w:r>
+        <w:rPr>
+          <w:sz w:val="24"/>
+          <w:szCs w:val="24"/>
+          <w:lang w:val="en-US"/>
+        </w:rPr>
+        <w:tab/>
+      </w:r>
+      <w:r>
+        <w:rPr>
+          <w:sz w:val="24"/>
+          <w:szCs w:val="24"/>
+          <w:lang w:val="en-US"/>
+        </w:rPr>
+        <w:tab/>
+      </w:r>
+      <w:r>
+        <w:rPr>
+          <w:sz w:val="24"/>
+          <w:szCs w:val="24"/>
+          <w:lang w:val="en-US"/>
+        </w:rPr>
+        <w:tab/>
+      </w:r>
+      <w:proofErr w:type="spellStart"/>
+      <w:r>
+        <w:rPr>
+          <w:sz w:val="24"/>
+          <w:szCs w:val="24"/>
+          <w:lang w:val="en-US"/>
+        </w:rPr>
+        <w:t>iniciar</w:t>
+      </w:r>
+      <w:proofErr w:type="spellEnd"/>
+      <w:r>
+        <w:rPr>
+          <w:sz w:val="24"/>
+          <w:szCs w:val="24"/>
+          <w:lang w:val="en-US"/>
         </w:rPr>
         <w:t xml:space="preserve"> </w:t>
       </w:r>
@@ -1549,95 +1634,54 @@
         <w:rPr>
           <w:sz w:val="24"/>
           <w:szCs w:val="24"/>
-        </w:rPr>
-        <w:t>start</w:t>
-      </w:r>
-      <w:proofErr w:type="spellEnd"/>
-      <w:r>
-        <w:rPr>
-          <w:sz w:val="24"/>
-          <w:szCs w:val="24"/>
+          <w:lang w:val="en-US"/>
+        </w:rPr>
+        <w:t>el</w:t>
+      </w:r>
+      <w:proofErr w:type="spellEnd"/>
+      <w:r>
+        <w:rPr>
+          <w:sz w:val="24"/>
+          <w:szCs w:val="24"/>
+          <w:lang w:val="en-US"/>
+        </w:rPr>
+        <w:t xml:space="preserve"> server</w:t>
+      </w:r>
+    </w:p>
+    <w:p>
+      <w:pPr>
+        <w:rPr>
+          <w:sz w:val="24"/>
+          <w:szCs w:val="24"/>
+          <w:lang w:val="es-ES"/>
+        </w:rPr>
+      </w:pPr>
+      <w:proofErr w:type="spellStart"/>
+      <w:r>
+        <w:rPr>
+          <w:sz w:val="24"/>
+          <w:szCs w:val="24"/>
+          <w:lang w:val="es-ES"/>
+        </w:rPr>
+        <w:t>Np</w:t>
+      </w:r>
+      <w:r>
+        <w:rPr>
+          <w:sz w:val="24"/>
+          <w:szCs w:val="24"/>
+          <w:lang w:val="es-ES"/>
+        </w:rPr>
+        <w:t>x</w:t>
+      </w:r>
+      <w:proofErr w:type="spellEnd"/>
+      <w:r>
+        <w:rPr>
+          <w:sz w:val="24"/>
+          <w:szCs w:val="24"/>
+          <w:lang w:val="es-ES"/>
         </w:rPr>
         <w:t xml:space="preserve"> </w:t>
       </w:r>
-      <w:r>
-        <w:rPr>
-          <w:sz w:val="24"/>
-          <w:szCs w:val="24"/>
-        </w:rPr>
-        <w:tab/>
-      </w:r>
-      <w:r>
-        <w:rPr>
-          <w:sz w:val="24"/>
-          <w:szCs w:val="24"/>
-        </w:rPr>
-        <w:tab/>
-      </w:r>
-      <w:r>
-        <w:rPr>
-          <w:sz w:val="24"/>
-          <w:szCs w:val="24"/>
-        </w:rPr>
-        <w:tab/>
-      </w:r>
-      <w:r>
-        <w:rPr>
-          <w:sz w:val="24"/>
-          <w:szCs w:val="24"/>
-        </w:rPr>
-        <w:tab/>
-      </w:r>
-      <w:r>
-        <w:rPr>
-          <w:sz w:val="24"/>
-          <w:szCs w:val="24"/>
-        </w:rPr>
-        <w:tab/>
-      </w:r>
-      <w:r>
-        <w:rPr>
-          <w:sz w:val="24"/>
-          <w:szCs w:val="24"/>
-        </w:rPr>
-        <w:tab/>
-        <w:t>iniciar el server</w:t>
-      </w:r>
-    </w:p>
-    <w:p>
-      <w:pPr>
-        <w:rPr>
-          <w:sz w:val="24"/>
-          <w:szCs w:val="24"/>
-          <w:lang w:val="es-ES"/>
-        </w:rPr>
-      </w:pPr>
-      <w:proofErr w:type="spellStart"/>
-      <w:r>
-        <w:rPr>
-          <w:sz w:val="24"/>
-          <w:szCs w:val="24"/>
-          <w:lang w:val="es-ES"/>
-        </w:rPr>
-        <w:t>Np</w:t>
-      </w:r>
-      <w:r>
-        <w:rPr>
-          <w:sz w:val="24"/>
-          <w:szCs w:val="24"/>
-          <w:lang w:val="es-ES"/>
-        </w:rPr>
-        <w:t>x</w:t>
-      </w:r>
-      <w:proofErr w:type="spellEnd"/>
-      <w:r>
-        <w:rPr>
-          <w:sz w:val="24"/>
-          <w:szCs w:val="24"/>
-          <w:lang w:val="es-ES"/>
-        </w:rPr>
-        <w:t xml:space="preserve"> </w:t>
-      </w:r>
       <w:proofErr w:type="spellStart"/>
       <w:r>
         <w:rPr>
@@ -1688,7 +1732,25 @@
           <w:szCs w:val="24"/>
           <w:lang w:val="es-ES"/>
         </w:rPr>
-        <w:t>-app &lt;nombre&gt;</w:t>
+        <w:t>-</w:t>
+      </w:r>
+      <w:proofErr w:type="gramStart"/>
+      <w:r>
+        <w:rPr>
+          <w:sz w:val="24"/>
+          <w:szCs w:val="24"/>
+          <w:lang w:val="es-ES"/>
+        </w:rPr>
+        <w:t>app</w:t>
+      </w:r>
+      <w:proofErr w:type="gramEnd"/>
+      <w:r>
+        <w:rPr>
+          <w:sz w:val="24"/>
+          <w:szCs w:val="24"/>
+          <w:lang w:val="es-ES"/>
+        </w:rPr>
+        <w:t xml:space="preserve"> &lt;nombre&gt;</w:t>
       </w:r>
       <w:r>
         <w:rPr>

</xml_diff>

<commit_message>
Agrego login sin terminar
</commit_message>
<xml_diff>
--- a/Resumen.docx
+++ b/Resumen.docx
@@ -36,121 +36,59 @@
           <w:bCs/>
           <w:lang w:val="es-ES"/>
         </w:rPr>
-        <w:t xml:space="preserve">Usamos: </w:t>
-      </w:r>
-      <w:proofErr w:type="spellStart"/>
+        <w:t>Usamos: Rest Framework y Postman (</w:t>
+      </w:r>
       <w:r>
         <w:rPr>
           <w:b/>
           <w:bCs/>
           <w:lang w:val="es-ES"/>
         </w:rPr>
-        <w:t>Rest</w:t>
-      </w:r>
-      <w:proofErr w:type="spellEnd"/>
+        <w:t>para simular peticiones, simula el front</w:t>
+      </w:r>
       <w:r>
         <w:rPr>
           <w:b/>
           <w:bCs/>
           <w:lang w:val="es-ES"/>
         </w:rPr>
-        <w:t xml:space="preserve"> Framework y </w:t>
-      </w:r>
-      <w:proofErr w:type="spellStart"/>
-      <w:r>
+        <w:t>)</w:t>
+      </w:r>
+    </w:p>
+    <w:p>
+      <w:pPr>
         <w:rPr>
           <w:b/>
           <w:bCs/>
           <w:lang w:val="es-ES"/>
         </w:rPr>
-        <w:t>Postman</w:t>
-      </w:r>
-      <w:proofErr w:type="spellEnd"/>
-      <w:r>
-        <w:rPr>
-          <w:b/>
-          <w:bCs/>
-          <w:lang w:val="es-ES"/>
-        </w:rPr>
-        <w:t xml:space="preserve"> (</w:t>
-      </w:r>
-      <w:r>
-        <w:rPr>
-          <w:b/>
-          <w:bCs/>
-          <w:lang w:val="es-ES"/>
-        </w:rPr>
-        <w:t xml:space="preserve">para simular peticiones, simula el </w:t>
-      </w:r>
-      <w:proofErr w:type="spellStart"/>
-      <w:r>
-        <w:rPr>
-          <w:b/>
-          <w:bCs/>
-          <w:lang w:val="es-ES"/>
-        </w:rPr>
-        <w:t>front</w:t>
-      </w:r>
-      <w:proofErr w:type="spellEnd"/>
-      <w:r>
-        <w:rPr>
-          <w:b/>
-          <w:bCs/>
-          <w:lang w:val="es-ES"/>
-        </w:rPr>
-        <w:t>)</w:t>
-      </w:r>
-    </w:p>
-    <w:p>
-      <w:pPr>
-        <w:rPr>
-          <w:b/>
-          <w:bCs/>
-          <w:lang w:val="es-ES"/>
-        </w:rPr>
-      </w:pPr>
-    </w:p>
-    <w:p>
-      <w:pPr>
-        <w:rPr>
-          <w:lang w:val="en-US"/>
-        </w:rPr>
-      </w:pPr>
-      <w:r>
-        <w:rPr>
-          <w:lang w:val="en-US"/>
-        </w:rPr>
-        <w:t xml:space="preserve">Pip install </w:t>
-      </w:r>
-      <w:proofErr w:type="spellStart"/>
-      <w:r>
-        <w:rPr>
-          <w:lang w:val="en-US"/>
-        </w:rPr>
-        <w:t>django</w:t>
-      </w:r>
-      <w:proofErr w:type="spellEnd"/>
-    </w:p>
-    <w:p>
-      <w:pPr>
-        <w:rPr>
-          <w:lang w:val="en-US"/>
-        </w:rPr>
-      </w:pPr>
-      <w:r>
-        <w:rPr>
-          <w:lang w:val="en-US"/>
-        </w:rPr>
-        <w:t xml:space="preserve">Pip install </w:t>
-      </w:r>
-      <w:proofErr w:type="spellStart"/>
-      <w:r>
-        <w:rPr>
-          <w:lang w:val="en-US"/>
-        </w:rPr>
-        <w:t>djangorestframework</w:t>
-      </w:r>
-      <w:proofErr w:type="spellEnd"/>
+      </w:pPr>
+    </w:p>
+    <w:p>
+      <w:pPr>
+        <w:rPr>
+          <w:lang w:val="en-US"/>
+        </w:rPr>
+      </w:pPr>
+      <w:r>
+        <w:rPr>
+          <w:lang w:val="en-US"/>
+        </w:rPr>
+        <w:t>Pip install django</w:t>
+      </w:r>
+    </w:p>
+    <w:p>
+      <w:pPr>
+        <w:rPr>
+          <w:lang w:val="en-US"/>
+        </w:rPr>
+      </w:pPr>
+      <w:r>
+        <w:rPr>
+          <w:lang w:val="en-US"/>
+        </w:rPr>
+        <w:t>Pip install djangorestframework</w:t>
+      </w:r>
     </w:p>
     <w:p>
       <w:pPr>
@@ -185,36 +123,8 @@
           <w:bdr w:val="none" w:sz="0" w:space="0" w:color="auto" w:frame="1"/>
           <w:lang w:val="en-US" w:eastAsia="es-ES"/>
         </w:rPr>
-        <w:t>pip install --only-</w:t>
-      </w:r>
-      <w:proofErr w:type="gramStart"/>
-      <w:r>
-        <w:rPr>
-          <w:rFonts w:eastAsia="Times New Roman" w:cstheme="minorHAnsi"/>
-          <w:bdr w:val="none" w:sz="0" w:space="0" w:color="auto" w:frame="1"/>
-          <w:lang w:val="en-US" w:eastAsia="es-ES"/>
-        </w:rPr>
-        <w:t>binary :all</w:t>
-      </w:r>
-      <w:proofErr w:type="gramEnd"/>
-      <w:r>
-        <w:rPr>
-          <w:rFonts w:eastAsia="Times New Roman" w:cstheme="minorHAnsi"/>
-          <w:bdr w:val="none" w:sz="0" w:space="0" w:color="auto" w:frame="1"/>
-          <w:lang w:val="en-US" w:eastAsia="es-ES"/>
-        </w:rPr>
-        <w:t xml:space="preserve">: </w:t>
-      </w:r>
-      <w:proofErr w:type="spellStart"/>
-      <w:r>
-        <w:rPr>
-          <w:rFonts w:eastAsia="Times New Roman" w:cstheme="minorHAnsi"/>
-          <w:bdr w:val="none" w:sz="0" w:space="0" w:color="auto" w:frame="1"/>
-          <w:lang w:val="en-US" w:eastAsia="es-ES"/>
-        </w:rPr>
-        <w:t>mysqlclient</w:t>
-      </w:r>
-      <w:proofErr w:type="spellEnd"/>
+        <w:t>pip install --only-binary :all: mysqlclient</w:t>
+      </w:r>
     </w:p>
     <w:p>
       <w:pPr>
@@ -238,42 +148,12 @@
           <w:lang w:val="es-ES"/>
         </w:rPr>
       </w:pPr>
-      <w:proofErr w:type="spellStart"/>
-      <w:r>
-        <w:rPr>
-          <w:lang w:val="es-ES"/>
-        </w:rPr>
-        <w:t>django-admin</w:t>
-      </w:r>
-      <w:proofErr w:type="spellEnd"/>
-      <w:r>
-        <w:rPr>
-          <w:lang w:val="es-ES"/>
-        </w:rPr>
-        <w:t xml:space="preserve"> </w:t>
-      </w:r>
-      <w:proofErr w:type="spellStart"/>
-      <w:r>
-        <w:rPr>
-          <w:lang w:val="es-ES"/>
-        </w:rPr>
-        <w:t>startproject</w:t>
-      </w:r>
-      <w:proofErr w:type="spellEnd"/>
-      <w:r>
-        <w:rPr>
-          <w:lang w:val="es-ES"/>
-        </w:rPr>
-        <w:t xml:space="preserve"> </w:t>
-      </w:r>
-      <w:proofErr w:type="spellStart"/>
-      <w:r>
-        <w:rPr>
-          <w:lang w:val="es-ES"/>
-        </w:rPr>
-        <w:t>heroesApp</w:t>
-      </w:r>
-      <w:proofErr w:type="spellEnd"/>
+      <w:r>
+        <w:rPr>
+          <w:lang w:val="es-ES"/>
+        </w:rPr>
+        <w:t>django-admin startproject heroesApp</w:t>
+      </w:r>
       <w:r>
         <w:rPr>
           <w:lang w:val="es-ES"/>
@@ -311,16 +191,8 @@
         <w:rPr>
           <w:lang w:val="es-ES"/>
         </w:rPr>
-        <w:t xml:space="preserve">Python manage.py </w:t>
-      </w:r>
-      <w:proofErr w:type="spellStart"/>
-      <w:r>
-        <w:rPr>
-          <w:lang w:val="es-ES"/>
-        </w:rPr>
-        <w:t>runserver</w:t>
-      </w:r>
-      <w:proofErr w:type="spellEnd"/>
+        <w:t>Python manage.py runserver</w:t>
+      </w:r>
       <w:r>
         <w:rPr>
           <w:lang w:val="es-ES"/>
@@ -361,13 +233,8 @@
           <w:lang w:val="es-ES"/>
         </w:rPr>
       </w:pPr>
-      <w:proofErr w:type="spellStart"/>
-      <w:r>
-        <w:t>Ctrl</w:t>
-      </w:r>
-      <w:proofErr w:type="spellEnd"/>
-      <w:r>
-        <w:t xml:space="preserve"> + C </w:t>
+      <w:r>
+        <w:t xml:space="preserve">Ctrl + C </w:t>
       </w:r>
       <w:r>
         <w:tab/>
@@ -406,23 +273,7 @@
         <w:t>anage.py</w:t>
       </w:r>
       <w:r>
-        <w:t xml:space="preserve"> s</w:t>
-      </w:r>
-      <w:proofErr w:type="spellStart"/>
-      <w:r>
-        <w:t>tartapp</w:t>
-      </w:r>
-      <w:proofErr w:type="spellEnd"/>
-      <w:r>
-        <w:t xml:space="preserve"> &lt;nombre de la </w:t>
-      </w:r>
-      <w:proofErr w:type="gramStart"/>
-      <w:r>
-        <w:t>app</w:t>
-      </w:r>
-      <w:proofErr w:type="gramEnd"/>
-      <w:r>
-        <w:t>&gt;</w:t>
+        <w:t xml:space="preserve"> startapp &lt;nombre de la app&gt;</w:t>
       </w:r>
       <w:r>
         <w:tab/>
@@ -441,15 +292,7 @@
       </w:r>
       <w:r>
         <w:tab/>
-        <w:t xml:space="preserve">Las </w:t>
-      </w:r>
-      <w:proofErr w:type="gramStart"/>
-      <w:r>
-        <w:t>apps</w:t>
-      </w:r>
-      <w:proofErr w:type="gramEnd"/>
-      <w:r>
-        <w:t xml:space="preserve"> dividen el proyecto</w:t>
+        <w:t>Las apps dividen el proyecto</w:t>
       </w:r>
       <w:r>
         <w:tab/>
@@ -463,44 +306,29 @@
         <w:t>Python m</w:t>
       </w:r>
       <w:r>
-        <w:t xml:space="preserve">anage.py </w:t>
-      </w:r>
-      <w:proofErr w:type="spellStart"/>
-      <w:r>
-        <w:t>migrate</w:t>
-      </w:r>
-      <w:proofErr w:type="spellEnd"/>
-      <w:r>
-        <w:tab/>
-      </w:r>
-      <w:r>
-        <w:tab/>
-      </w:r>
-      <w:r>
-        <w:tab/>
-      </w:r>
-      <w:r>
-        <w:tab/>
-      </w:r>
-      <w:r>
-        <w:tab/>
-        <w:t xml:space="preserve">aplica la </w:t>
-      </w:r>
-      <w:proofErr w:type="spellStart"/>
-      <w:r>
-        <w:t>migracion</w:t>
-      </w:r>
-      <w:proofErr w:type="spellEnd"/>
-    </w:p>
-    <w:p>
-      <w:r>
-        <w:t xml:space="preserve">Python manage.py </w:t>
-      </w:r>
-      <w:proofErr w:type="spellStart"/>
-      <w:r>
-        <w:t>makemigrations</w:t>
-      </w:r>
-      <w:proofErr w:type="spellEnd"/>
+        <w:t>anage.py migrate</w:t>
+      </w:r>
+      <w:r>
+        <w:tab/>
+      </w:r>
+      <w:r>
+        <w:tab/>
+      </w:r>
+      <w:r>
+        <w:tab/>
+      </w:r>
+      <w:r>
+        <w:tab/>
+      </w:r>
+      <w:r>
+        <w:tab/>
+        <w:t>aplica la migracion</w:t>
+      </w:r>
+    </w:p>
+    <w:p>
+      <w:r>
+        <w:t>Python manage.py makemigrations</w:t>
+      </w:r>
       <w:r>
         <w:tab/>
       </w:r>
@@ -540,14 +368,7 @@
         <w:rPr>
           <w:lang w:val="es-ES"/>
         </w:rPr>
-        <w:t xml:space="preserve">on manage.py </w:t>
-      </w:r>
-      <w:proofErr w:type="spellStart"/>
-      <w:r>
-        <w:rPr>
-          <w:lang w:val="es-ES"/>
-        </w:rPr>
-        <w:t>cr</w:t>
+        <w:t>on manage.py cr</w:t>
       </w:r>
       <w:r>
         <w:rPr>
@@ -561,7 +382,6 @@
         </w:rPr>
         <w:t>atesuperuser</w:t>
       </w:r>
-      <w:proofErr w:type="spellEnd"/>
       <w:r>
         <w:rPr>
           <w:lang w:val="es-ES"/>
@@ -612,20 +432,32 @@
         </w:rPr>
         <w:tab/>
       </w:r>
-      <w:r>
-        <w:rPr>
-          <w:lang w:val="es-ES"/>
-        </w:rPr>
-        <w:tab/>
-      </w:r>
-      <w:proofErr w:type="spellStart"/>
-      <w:r>
-        <w:rPr>
-          <w:lang w:val="es-ES"/>
-        </w:rPr>
+    </w:p>
+    <w:p>
+      <w:pPr>
+        <w:rPr>
+          <w:lang w:val="es-ES"/>
+        </w:rPr>
+      </w:pPr>
+      <w:r>
+        <w:rPr>
+          <w:lang w:val="es-ES"/>
+        </w:rPr>
+        <w:tab/>
+      </w:r>
+      <w:r>
+        <w:rPr>
+          <w:lang w:val="es-ES"/>
+        </w:rPr>
+        <w:tab/>
+      </w:r>
+      <w:r>
+        <w:rPr>
+          <w:lang w:val="es-ES"/>
+        </w:rPr>
+        <w:tab/>
         <w:t>Admin</w:t>
       </w:r>
-      <w:proofErr w:type="spellEnd"/>
     </w:p>
     <w:p>
       <w:pPr>
@@ -683,14 +515,25 @@
         </w:rPr>
         <w:tab/>
       </w:r>
-      <w:proofErr w:type="spellStart"/>
-      <w:r>
-        <w:rPr>
-          <w:lang w:val="es-ES"/>
-        </w:rPr>
-        <w:t>mjmjulieta</w:t>
-      </w:r>
-      <w:proofErr w:type="spellEnd"/>
+      <w:r>
+        <w:rPr>
+          <w:lang w:val="es-ES"/>
+        </w:rPr>
+        <w:t>M</w:t>
+      </w:r>
+      <w:r>
+        <w:rPr>
+          <w:lang w:val="es-ES"/>
+        </w:rPr>
+        <w:t>jmjulieta</w:t>
+      </w:r>
+      <w:r>
+        <w:rPr>
+          <w:lang w:val="es-ES"/>
+        </w:rPr>
+        <w:tab/>
+        <w:t>para milagrosjm</w:t>
+      </w:r>
     </w:p>
     <w:p>
       <w:pPr>
@@ -708,42 +551,16 @@
         </w:numPr>
       </w:pPr>
       <w:r>
-        <w:t xml:space="preserve">Para utilizar otro motor de base de datos distinto a </w:t>
-      </w:r>
-      <w:proofErr w:type="spellStart"/>
-      <w:r>
-        <w:t>sqlite</w:t>
-      </w:r>
-      <w:proofErr w:type="spellEnd"/>
-    </w:p>
-    <w:p>
-      <w:pPr>
-        <w:pStyle w:val="Prrafodelista"/>
-      </w:pPr>
-      <w:r>
-        <w:t xml:space="preserve">En </w:t>
-      </w:r>
-      <w:proofErr w:type="spellStart"/>
-      <w:r>
-        <w:t>settings</w:t>
-      </w:r>
-      <w:proofErr w:type="spellEnd"/>
-      <w:r>
-        <w:t xml:space="preserve"> -&gt; </w:t>
-      </w:r>
-      <w:proofErr w:type="spellStart"/>
-      <w:r>
-        <w:t>datebases</w:t>
-      </w:r>
-      <w:proofErr w:type="spellEnd"/>
-      <w:r>
-        <w:t xml:space="preserve"> -&gt; </w:t>
-      </w:r>
-      <w:proofErr w:type="spellStart"/>
-      <w:r>
-        <w:t>engine</w:t>
-      </w:r>
-      <w:proofErr w:type="spellEnd"/>
+        <w:t>Para utilizar otro motor de base de datos distinto a sqlite</w:t>
+      </w:r>
+    </w:p>
+    <w:p>
+      <w:pPr>
+        <w:pStyle w:val="Prrafodelista"/>
+      </w:pPr>
+      <w:r>
+        <w:t>En settings -&gt; datebases -&gt; engine</w:t>
+      </w:r>
     </w:p>
     <w:p>
       <w:pPr>
@@ -763,32 +580,11 @@
       <w:r>
         <w:t xml:space="preserve"> (</w:t>
       </w:r>
-      <w:proofErr w:type="spellStart"/>
-      <w:r>
-        <w:t>pip</w:t>
-      </w:r>
-      <w:proofErr w:type="spellEnd"/>
-      <w:r>
-        <w:t xml:space="preserve"> </w:t>
-      </w:r>
-      <w:proofErr w:type="spellStart"/>
-      <w:r>
-        <w:t>install</w:t>
-      </w:r>
-      <w:proofErr w:type="spellEnd"/>
-      <w:r>
-        <w:t xml:space="preserve"> </w:t>
-      </w:r>
-      <w:proofErr w:type="spellStart"/>
-      <w:r>
-        <w:t>mysql</w:t>
-      </w:r>
-      <w:r>
-        <w:t>client</w:t>
-      </w:r>
-      <w:proofErr w:type="spellEnd"/>
-      <w:r>
-        <w:t>)</w:t>
+      <w:r>
+        <w:t>pip install mysql</w:t>
+      </w:r>
+      <w:r>
+        <w:t>client)</w:t>
       </w:r>
     </w:p>
     <w:p>
@@ -829,28 +625,15 @@
         <w:pStyle w:val="Prrafodelista"/>
       </w:pPr>
       <w:r>
-        <w:t xml:space="preserve">Debo definir la aplicación en </w:t>
-      </w:r>
-      <w:proofErr w:type="spellStart"/>
-      <w:r>
-        <w:t>settings</w:t>
-      </w:r>
-      <w:proofErr w:type="spellEnd"/>
-    </w:p>
-    <w:p>
-      <w:pPr>
-        <w:pStyle w:val="Prrafodelista"/>
-      </w:pPr>
-      <w:r>
-        <w:t xml:space="preserve">Luego del </w:t>
-      </w:r>
-      <w:proofErr w:type="spellStart"/>
-      <w:r>
-        <w:t>migrate</w:t>
-      </w:r>
-      <w:proofErr w:type="spellEnd"/>
-      <w:r>
-        <w:t xml:space="preserve"> se </w:t>
+        <w:t>Debo definir la aplicación en settings</w:t>
+      </w:r>
+    </w:p>
+    <w:p>
+      <w:pPr>
+        <w:pStyle w:val="Prrafodelista"/>
+      </w:pPr>
+      <w:r>
+        <w:t xml:space="preserve">Luego del migrate se </w:t>
       </w:r>
       <w:r>
         <w:t>creará</w:t>
@@ -864,73 +647,34 @@
         <w:pStyle w:val="Prrafodelista"/>
       </w:pPr>
       <w:r>
-        <w:t xml:space="preserve">Para ver la tabla en </w:t>
-      </w:r>
-      <w:proofErr w:type="spellStart"/>
-      <w:r>
-        <w:t>Admin</w:t>
-      </w:r>
-      <w:proofErr w:type="spellEnd"/>
-      <w:r>
-        <w:t xml:space="preserve">, debo agregar en el archivo admin.py </w:t>
-      </w:r>
-    </w:p>
-    <w:p>
-      <w:pPr>
-        <w:pStyle w:val="Prrafodelista"/>
-      </w:pPr>
-      <w:r>
-        <w:tab/>
-      </w:r>
-      <w:proofErr w:type="spellStart"/>
-      <w:proofErr w:type="gramStart"/>
+        <w:t xml:space="preserve">Para ver la tabla en Admin, debo agregar en el archivo admin.py </w:t>
+      </w:r>
+    </w:p>
+    <w:p>
+      <w:pPr>
+        <w:pStyle w:val="Prrafodelista"/>
+      </w:pPr>
+      <w:r>
+        <w:tab/>
+      </w:r>
       <w:r>
         <w:t>a</w:t>
       </w:r>
       <w:r>
-        <w:t>dmin.site</w:t>
-      </w:r>
-      <w:proofErr w:type="gramEnd"/>
-      <w:r>
-        <w:t>.register</w:t>
-      </w:r>
-      <w:proofErr w:type="spellEnd"/>
-      <w:r>
-        <w:t>(&lt;modelo&gt;)</w:t>
-      </w:r>
-    </w:p>
-    <w:p>
-      <w:pPr>
-        <w:pStyle w:val="Prrafodelista"/>
-      </w:pPr>
-    </w:p>
-    <w:p>
-      <w:pPr>
-        <w:pStyle w:val="Prrafodelista"/>
-      </w:pPr>
-      <w:r>
-        <w:t xml:space="preserve">Los servicios se crean en views.py y heredan de </w:t>
-      </w:r>
-      <w:proofErr w:type="spellStart"/>
-      <w:r>
-        <w:t>APIView</w:t>
-      </w:r>
-      <w:proofErr w:type="spellEnd"/>
-      <w:r>
-        <w:t xml:space="preserve"> (importado de </w:t>
-      </w:r>
-      <w:proofErr w:type="spellStart"/>
-      <w:r>
-        <w:t>rest_</w:t>
-      </w:r>
-      <w:proofErr w:type="gramStart"/>
-      <w:r>
-        <w:t>framework.views</w:t>
-      </w:r>
-      <w:proofErr w:type="spellEnd"/>
-      <w:proofErr w:type="gramEnd"/>
-      <w:r>
-        <w:t>)</w:t>
+        <w:t>dmin.site.register(&lt;modelo&gt;)</w:t>
+      </w:r>
+    </w:p>
+    <w:p>
+      <w:pPr>
+        <w:pStyle w:val="Prrafodelista"/>
+      </w:pPr>
+    </w:p>
+    <w:p>
+      <w:pPr>
+        <w:pStyle w:val="Prrafodelista"/>
+      </w:pPr>
+      <w:r>
+        <w:t>Los servicios se crean en views.py y heredan de APIView (importado de rest_framework.views)</w:t>
       </w:r>
     </w:p>
     <w:p>
@@ -994,13 +738,8 @@
         </w:numPr>
       </w:pPr>
       <w:r>
-        <w:t xml:space="preserve">Peticiones con </w:t>
-      </w:r>
-      <w:proofErr w:type="spellStart"/>
-      <w:r>
-        <w:t>postman</w:t>
-      </w:r>
-      <w:proofErr w:type="spellEnd"/>
+        <w:t>Peticiones con postman</w:t>
+      </w:r>
     </w:p>
     <w:p>
       <w:pPr>
@@ -1073,15 +812,7 @@
       </w:pPr>
       <w:r>
         <w:tab/>
-        <w:t xml:space="preserve">Y luego agrego los </w:t>
-      </w:r>
-      <w:proofErr w:type="spellStart"/>
-      <w:r>
-        <w:t>include</w:t>
-      </w:r>
-      <w:proofErr w:type="spellEnd"/>
-      <w:r>
-        <w:t xml:space="preserve"> en el urls.py que ya existía</w:t>
+        <w:t>Y luego agrego los include en el urls.py que ya existía</w:t>
       </w:r>
     </w:p>
     <w:p>
@@ -1162,131 +893,45 @@
         <w:rPr>
           <w:lang w:val="es-ES"/>
         </w:rPr>
-        <w:t>“</w:t>
-      </w:r>
-      <w:proofErr w:type="spellStart"/>
-      <w:r>
-        <w:rPr>
-          <w:lang w:val="es-ES"/>
-        </w:rPr>
-        <w:t>from</w:t>
-      </w:r>
-      <w:proofErr w:type="spellEnd"/>
-      <w:r>
-        <w:rPr>
-          <w:lang w:val="es-ES"/>
-        </w:rPr>
-        <w:t xml:space="preserve"> </w:t>
-      </w:r>
-      <w:proofErr w:type="spellStart"/>
-      <w:r>
-        <w:rPr>
-          <w:lang w:val="es-ES"/>
-        </w:rPr>
-        <w:t>rest_</w:t>
-      </w:r>
-      <w:proofErr w:type="gramStart"/>
-      <w:r>
-        <w:rPr>
-          <w:lang w:val="es-ES"/>
-        </w:rPr>
-        <w:t>framework.response</w:t>
-      </w:r>
-      <w:proofErr w:type="spellEnd"/>
-      <w:proofErr w:type="gramEnd"/>
-      <w:r>
-        <w:rPr>
-          <w:lang w:val="es-ES"/>
-        </w:rPr>
-        <w:t xml:space="preserve"> </w:t>
-      </w:r>
-      <w:proofErr w:type="spellStart"/>
-      <w:r>
-        <w:rPr>
-          <w:lang w:val="es-ES"/>
-        </w:rPr>
-        <w:t>import</w:t>
-      </w:r>
-      <w:proofErr w:type="spellEnd"/>
-      <w:r>
-        <w:rPr>
-          <w:lang w:val="es-ES"/>
-        </w:rPr>
-        <w:t xml:space="preserve"> Response”</w:t>
-      </w:r>
-    </w:p>
-    <w:p>
-      <w:pPr>
-        <w:pStyle w:val="Prrafodelista"/>
-        <w:rPr>
-          <w:lang w:val="es-ES"/>
-        </w:rPr>
-      </w:pPr>
-    </w:p>
-    <w:p>
-      <w:pPr>
-        <w:pStyle w:val="Prrafodelista"/>
-        <w:rPr>
-          <w:lang w:val="es-ES"/>
-        </w:rPr>
-      </w:pPr>
-      <w:r>
-        <w:rPr>
-          <w:lang w:val="es-ES"/>
-        </w:rPr>
-        <w:t xml:space="preserve">Creo la </w:t>
-      </w:r>
-      <w:proofErr w:type="spellStart"/>
-      <w:r>
-        <w:rPr>
-          <w:lang w:val="es-ES"/>
-        </w:rPr>
-        <w:t>view</w:t>
-      </w:r>
-      <w:proofErr w:type="spellEnd"/>
-      <w:r>
-        <w:rPr>
-          <w:lang w:val="es-ES"/>
-        </w:rPr>
-        <w:t xml:space="preserve"> con funciones de las peticiones</w:t>
-      </w:r>
-    </w:p>
-    <w:p>
-      <w:pPr>
-        <w:pStyle w:val="Prrafodelista"/>
-        <w:rPr>
-          <w:lang w:val="es-ES"/>
-        </w:rPr>
-      </w:pPr>
-      <w:r>
-        <w:rPr>
-          <w:lang w:val="es-ES"/>
-        </w:rPr>
-        <w:tab/>
-        <w:t xml:space="preserve">Para que el </w:t>
-      </w:r>
-      <w:proofErr w:type="spellStart"/>
-      <w:r>
-        <w:rPr>
-          <w:lang w:val="es-ES"/>
-        </w:rPr>
-        <w:t>front</w:t>
-      </w:r>
-      <w:proofErr w:type="spellEnd"/>
-      <w:r>
-        <w:rPr>
-          <w:lang w:val="es-ES"/>
-        </w:rPr>
-        <w:t xml:space="preserve"> y el back se comuniquen necesito los </w:t>
-      </w:r>
-      <w:proofErr w:type="spellStart"/>
-      <w:r>
-        <w:rPr>
-          <w:lang w:val="es-ES"/>
-        </w:rPr>
-        <w:t>serializers</w:t>
-      </w:r>
-      <w:proofErr w:type="spellEnd"/>
+        <w:t>“from rest_framework.response import Response”</w:t>
+      </w:r>
+    </w:p>
+    <w:p>
+      <w:pPr>
+        <w:pStyle w:val="Prrafodelista"/>
+        <w:rPr>
+          <w:lang w:val="es-ES"/>
+        </w:rPr>
+      </w:pPr>
+    </w:p>
+    <w:p>
+      <w:pPr>
+        <w:pStyle w:val="Prrafodelista"/>
+        <w:rPr>
+          <w:lang w:val="es-ES"/>
+        </w:rPr>
+      </w:pPr>
+      <w:r>
+        <w:rPr>
+          <w:lang w:val="es-ES"/>
+        </w:rPr>
+        <w:t>Creo la view con funciones de las peticiones</w:t>
+      </w:r>
+    </w:p>
+    <w:p>
+      <w:pPr>
+        <w:pStyle w:val="Prrafodelista"/>
+        <w:rPr>
+          <w:lang w:val="es-ES"/>
+        </w:rPr>
+      </w:pPr>
+      <w:r>
+        <w:rPr>
+          <w:lang w:val="es-ES"/>
+        </w:rPr>
+        <w:tab/>
+        <w:t>Para que el front y el back se comuniquen necesito los serializers</w:t>
+      </w:r>
     </w:p>
     <w:p>
       <w:pPr>
@@ -1420,21 +1065,7 @@
         <w:rPr>
           <w:lang w:val="es-ES"/>
         </w:rPr>
-        <w:t xml:space="preserve"> para pasar de </w:t>
-      </w:r>
-      <w:proofErr w:type="spellStart"/>
-      <w:r>
-        <w:rPr>
-          <w:lang w:val="es-ES"/>
-        </w:rPr>
-        <w:t>queryset</w:t>
-      </w:r>
-      <w:proofErr w:type="spellEnd"/>
-      <w:r>
-        <w:rPr>
-          <w:lang w:val="es-ES"/>
-        </w:rPr>
-        <w:t xml:space="preserve"> a diccionario</w:t>
+        <w:t xml:space="preserve"> para pasar de queryset a diccionario</w:t>
       </w:r>
     </w:p>
     <w:p>
@@ -1545,23 +1176,21 @@
           <w:lang w:val="en-US"/>
         </w:rPr>
       </w:pPr>
-      <w:proofErr w:type="spellStart"/>
       <w:r>
         <w:rPr>
           <w:sz w:val="24"/>
           <w:szCs w:val="24"/>
           <w:lang w:val="en-US"/>
         </w:rPr>
-        <w:t>Npm</w:t>
-      </w:r>
-      <w:proofErr w:type="spellEnd"/>
+        <w:t xml:space="preserve">Npm start </w:t>
+      </w:r>
       <w:r>
         <w:rPr>
           <w:sz w:val="24"/>
           <w:szCs w:val="24"/>
           <w:lang w:val="en-US"/>
         </w:rPr>
-        <w:t xml:space="preserve"> start </w:t>
+        <w:tab/>
       </w:r>
       <w:r>
         <w:rPr>
@@ -1602,68 +1231,64 @@
           <w:lang w:val="en-US"/>
         </w:rPr>
         <w:tab/>
-      </w:r>
-      <w:r>
+        <w:t>iniciar el server</w:t>
+      </w:r>
+    </w:p>
+    <w:p>
+      <w:pPr>
         <w:rPr>
           <w:sz w:val="24"/>
           <w:szCs w:val="24"/>
-          <w:lang w:val="en-US"/>
-        </w:rPr>
-        <w:tab/>
-      </w:r>
-      <w:proofErr w:type="spellStart"/>
+          <w:lang w:val="es-ES"/>
+        </w:rPr>
+      </w:pPr>
       <w:r>
         <w:rPr>
           <w:sz w:val="24"/>
           <w:szCs w:val="24"/>
-          <w:lang w:val="en-US"/>
-        </w:rPr>
-        <w:t>iniciar</w:t>
-      </w:r>
-      <w:proofErr w:type="spellEnd"/>
+          <w:lang w:val="es-ES"/>
+        </w:rPr>
+        <w:t>Np</w:t>
+      </w:r>
       <w:r>
         <w:rPr>
           <w:sz w:val="24"/>
           <w:szCs w:val="24"/>
-          <w:lang w:val="en-US"/>
-        </w:rPr>
-        <w:t xml:space="preserve"> </w:t>
-      </w:r>
-      <w:proofErr w:type="spellStart"/>
+          <w:lang w:val="es-ES"/>
+        </w:rPr>
+        <w:t>x</w:t>
+      </w:r>
       <w:r>
         <w:rPr>
           <w:sz w:val="24"/>
           <w:szCs w:val="24"/>
-          <w:lang w:val="en-US"/>
-        </w:rPr>
-        <w:t>el</w:t>
-      </w:r>
-      <w:proofErr w:type="spellEnd"/>
+          <w:lang w:val="es-ES"/>
+        </w:rPr>
+        <w:t xml:space="preserve"> cr</w:t>
+      </w:r>
       <w:r>
         <w:rPr>
           <w:sz w:val="24"/>
           <w:szCs w:val="24"/>
-          <w:lang w:val="en-US"/>
-        </w:rPr>
-        <w:t xml:space="preserve"> server</w:t>
-      </w:r>
-    </w:p>
-    <w:p>
-      <w:pPr>
+          <w:lang w:val="es-ES"/>
+        </w:rPr>
+        <w:t>e</w:t>
+      </w:r>
+      <w:r>
         <w:rPr>
           <w:sz w:val="24"/>
           <w:szCs w:val="24"/>
           <w:lang w:val="es-ES"/>
         </w:rPr>
-      </w:pPr>
-      <w:proofErr w:type="spellStart"/>
+        <w:t>ate-react-app &lt;nombre&gt;</w:t>
+      </w:r>
       <w:r>
         <w:rPr>
           <w:sz w:val="24"/>
           <w:szCs w:val="24"/>
           <w:lang w:val="es-ES"/>
         </w:rPr>
-        <w:t>Np</w:t>
+        <w:tab/>
       </w:r>
       <w:r>
         <w:rPr>
@@ -1671,185 +1296,61 @@
           <w:szCs w:val="24"/>
           <w:lang w:val="es-ES"/>
         </w:rPr>
-        <w:t>x</w:t>
-      </w:r>
-      <w:proofErr w:type="spellEnd"/>
+        <w:tab/>
+      </w:r>
       <w:r>
         <w:rPr>
           <w:sz w:val="24"/>
           <w:szCs w:val="24"/>
           <w:lang w:val="es-ES"/>
         </w:rPr>
-        <w:t xml:space="preserve"> </w:t>
-      </w:r>
-      <w:proofErr w:type="spellStart"/>
+        <w:tab/>
+        <w:t>crear</w:t>
+      </w:r>
       <w:r>
         <w:rPr>
           <w:sz w:val="24"/>
           <w:szCs w:val="24"/>
           <w:lang w:val="es-ES"/>
         </w:rPr>
-        <w:t>cr</w:t>
-      </w:r>
-      <w:r>
+        <w:t xml:space="preserve"> la app</w:t>
+      </w:r>
+    </w:p>
+    <w:p>
+      <w:pPr>
         <w:rPr>
           <w:sz w:val="24"/>
           <w:szCs w:val="24"/>
           <w:lang w:val="es-ES"/>
         </w:rPr>
-        <w:t>e</w:t>
-      </w:r>
-      <w:r>
+      </w:pPr>
+    </w:p>
+    <w:p>
+      <w:pPr>
+        <w:pStyle w:val="HTMLconformatoprevio"/>
+        <w:spacing w:before="240" w:after="240"/>
+        <w:rPr>
+          <w:color w:val="000000"/>
+          <w:lang w:val="en-US"/>
+        </w:rPr>
+      </w:pPr>
+      <w:r>
+        <w:rPr>
+          <w:rStyle w:val="CdigoHTML"/>
+          <w:color w:val="000000"/>
+          <w:lang w:val="en-US"/>
+        </w:rPr>
+        <w:t>npm i --save react-select</w:t>
+      </w:r>
+    </w:p>
+    <w:p>
+      <w:pPr>
         <w:rPr>
           <w:sz w:val="24"/>
           <w:szCs w:val="24"/>
-          <w:lang w:val="es-ES"/>
-        </w:rPr>
-        <w:t>ate</w:t>
-      </w:r>
-      <w:proofErr w:type="spellEnd"/>
-      <w:r>
-        <w:rPr>
-          <w:sz w:val="24"/>
-          <w:szCs w:val="24"/>
-          <w:lang w:val="es-ES"/>
-        </w:rPr>
-        <w:t>-</w:t>
-      </w:r>
-      <w:proofErr w:type="spellStart"/>
-      <w:r>
-        <w:rPr>
-          <w:sz w:val="24"/>
-          <w:szCs w:val="24"/>
-          <w:lang w:val="es-ES"/>
-        </w:rPr>
-        <w:t>react</w:t>
-      </w:r>
-      <w:proofErr w:type="spellEnd"/>
-      <w:r>
-        <w:rPr>
-          <w:sz w:val="24"/>
-          <w:szCs w:val="24"/>
-          <w:lang w:val="es-ES"/>
-        </w:rPr>
-        <w:t>-</w:t>
-      </w:r>
-      <w:proofErr w:type="gramStart"/>
-      <w:r>
-        <w:rPr>
-          <w:sz w:val="24"/>
-          <w:szCs w:val="24"/>
-          <w:lang w:val="es-ES"/>
-        </w:rPr>
-        <w:t>app</w:t>
-      </w:r>
-      <w:proofErr w:type="gramEnd"/>
-      <w:r>
-        <w:rPr>
-          <w:sz w:val="24"/>
-          <w:szCs w:val="24"/>
-          <w:lang w:val="es-ES"/>
-        </w:rPr>
-        <w:t xml:space="preserve"> &lt;nombre&gt;</w:t>
-      </w:r>
-      <w:r>
-        <w:rPr>
-          <w:sz w:val="24"/>
-          <w:szCs w:val="24"/>
-          <w:lang w:val="es-ES"/>
-        </w:rPr>
-        <w:tab/>
-      </w:r>
-      <w:r>
-        <w:rPr>
-          <w:sz w:val="24"/>
-          <w:szCs w:val="24"/>
-          <w:lang w:val="es-ES"/>
-        </w:rPr>
-        <w:tab/>
-      </w:r>
-      <w:r>
-        <w:rPr>
-          <w:sz w:val="24"/>
-          <w:szCs w:val="24"/>
-          <w:lang w:val="es-ES"/>
-        </w:rPr>
-        <w:tab/>
-        <w:t>crear</w:t>
-      </w:r>
-      <w:r>
-        <w:rPr>
-          <w:sz w:val="24"/>
-          <w:szCs w:val="24"/>
-          <w:lang w:val="es-ES"/>
-        </w:rPr>
-        <w:t xml:space="preserve"> la app</w:t>
-      </w:r>
-    </w:p>
-    <w:p>
-      <w:pPr>
-        <w:rPr>
-          <w:sz w:val="24"/>
-          <w:szCs w:val="24"/>
-          <w:lang w:val="es-ES"/>
-        </w:rPr>
-      </w:pPr>
-    </w:p>
-    <w:p>
-      <w:pPr>
-        <w:pStyle w:val="HTMLconformatoprevio"/>
-        <w:spacing w:before="240" w:after="240"/>
-        <w:rPr>
-          <w:color w:val="000000"/>
-          <w:lang w:val="en-US"/>
-        </w:rPr>
-      </w:pPr>
-      <w:proofErr w:type="spellStart"/>
-      <w:r>
-        <w:rPr>
-          <w:rStyle w:val="CdigoHTML"/>
-          <w:color w:val="000000"/>
-          <w:lang w:val="en-US"/>
-        </w:rPr>
-        <w:t>npm</w:t>
-      </w:r>
-      <w:proofErr w:type="spellEnd"/>
-      <w:r>
-        <w:rPr>
-          <w:rStyle w:val="CdigoHTML"/>
-          <w:color w:val="000000"/>
-          <w:lang w:val="en-US"/>
-        </w:rPr>
-        <w:t xml:space="preserve"> </w:t>
-      </w:r>
-      <w:proofErr w:type="spellStart"/>
-      <w:r>
-        <w:rPr>
-          <w:rStyle w:val="CdigoHTML"/>
-          <w:color w:val="000000"/>
-          <w:lang w:val="en-US"/>
-        </w:rPr>
-        <w:t>i</w:t>
-      </w:r>
-      <w:proofErr w:type="spellEnd"/>
-      <w:r>
-        <w:rPr>
-          <w:rStyle w:val="CdigoHTML"/>
-          <w:color w:val="000000"/>
-          <w:lang w:val="en-US"/>
-        </w:rPr>
-        <w:t xml:space="preserve"> --save react-select</w:t>
-      </w:r>
-    </w:p>
-    <w:p>
-      <w:pPr>
-        <w:rPr>
-          <w:sz w:val="24"/>
-          <w:szCs w:val="24"/>
-          <w:lang w:val="en-US"/>
-        </w:rPr>
-      </w:pPr>
-      <w:proofErr w:type="spellStart"/>
+          <w:lang w:val="en-US"/>
+        </w:rPr>
+      </w:pPr>
       <w:r>
         <w:rPr>
           <w:rFonts w:ascii="Fira Mono" w:hAnsi="Fira Mono"/>
@@ -1858,53 +1359,8 @@
           <w:shd w:val="clear" w:color="auto" w:fill="DBFFDB"/>
           <w:lang w:val="en-US"/>
         </w:rPr>
-        <w:t>npm</w:t>
-      </w:r>
-      <w:proofErr w:type="spellEnd"/>
-      <w:r>
-        <w:rPr>
-          <w:rFonts w:ascii="Fira Mono" w:hAnsi="Fira Mono"/>
-          <w:sz w:val="21"/>
-          <w:szCs w:val="21"/>
-          <w:shd w:val="clear" w:color="auto" w:fill="DBFFDB"/>
-          <w:lang w:val="en-US"/>
-        </w:rPr>
-        <w:t xml:space="preserve"> </w:t>
-      </w:r>
-      <w:proofErr w:type="spellStart"/>
-      <w:r>
-        <w:rPr>
-          <w:rFonts w:ascii="Fira Mono" w:hAnsi="Fira Mono"/>
-          <w:sz w:val="21"/>
-          <w:szCs w:val="21"/>
-          <w:shd w:val="clear" w:color="auto" w:fill="DBFFDB"/>
-          <w:lang w:val="en-US"/>
-        </w:rPr>
-        <w:t>i</w:t>
-      </w:r>
-      <w:proofErr w:type="spellEnd"/>
-      <w:r>
-        <w:rPr>
-          <w:rFonts w:ascii="Fira Mono" w:hAnsi="Fira Mono"/>
-          <w:sz w:val="21"/>
-          <w:szCs w:val="21"/>
-          <w:shd w:val="clear" w:color="auto" w:fill="DBFFDB"/>
-          <w:lang w:val="en-US"/>
-        </w:rPr>
-        <w:t> react-router-</w:t>
-      </w:r>
-      <w:proofErr w:type="spellStart"/>
-      <w:r>
-        <w:rPr>
-          <w:rFonts w:ascii="Fira Mono" w:hAnsi="Fira Mono"/>
-          <w:sz w:val="21"/>
-          <w:szCs w:val="21"/>
-          <w:shd w:val="clear" w:color="auto" w:fill="DBFFDB"/>
-          <w:lang w:val="en-US"/>
-        </w:rPr>
-        <w:t>dom</w:t>
-      </w:r>
-      <w:proofErr w:type="spellEnd"/>
+        <w:t>npm i react-router-dom</w:t>
+      </w:r>
     </w:p>
     <w:p>
       <w:pPr>

</xml_diff>